<commit_message>
Commit - 2nd Day
</commit_message>
<xml_diff>
--- a/Overview/Query Doc.docx
+++ b/Overview/Query Doc.docx
@@ -1,6 +1,6 @@
 
 <file path=word/document.xml><?xml version="1.0" encoding="utf-8"?>
-<w:document xmlns:wpc="http://schemas.microsoft.com/office/word/2010/wordprocessingCanvas" xmlns:cx="http://schemas.microsoft.com/office/drawing/2014/chartex" xmlns:cx1="http://schemas.microsoft.com/office/drawing/2015/9/8/chartex" xmlns:cx2="http://schemas.microsoft.com/office/drawing/2015/10/21/chartex" xmlns:cx3="http://schemas.microsoft.com/office/drawing/2016/5/9/chartex" xmlns:cx4="http://schemas.microsoft.com/office/drawing/2016/5/10/chartex" xmlns:cx5="http://schemas.microsoft.com/office/drawing/2016/5/11/chartex" xmlns:cx6="http://schemas.microsoft.com/office/drawing/2016/5/12/chartex" xmlns:cx7="http://schemas.microsoft.com/office/drawing/2016/5/13/chartex" xmlns:cx8="http://schemas.microsoft.com/office/drawing/2016/5/14/chartex" xmlns:mc="http://schemas.openxmlformats.org/markup-compatibility/2006" xmlns:aink="http://schemas.microsoft.com/office/drawing/2016/ink" xmlns:am3d="http://schemas.microsoft.com/office/drawing/2017/model3d" xmlns:o="urn:schemas-microsoft-com:office:office" xmlns:oel="http://schemas.microsoft.com/office/2019/extlst" xmlns:r="http://schemas.openxmlformats.org/officeDocument/2006/relationships" xmlns:m="http://schemas.openxmlformats.org/officeDocument/2006/math" xmlns:v="urn:schemas-microsoft-com:vml" xmlns:wp14="http://schemas.microsoft.com/office/word/2010/wordprocessingDrawing" xmlns:wp="http://schemas.openxmlformats.org/drawingml/2006/wordprocessingDrawing" xmlns:w10="urn:schemas-microsoft-com:office:word" xmlns:w="http://schemas.openxmlformats.org/wordprocessingml/2006/main" xmlns:w14="http://schemas.microsoft.com/office/word/2010/wordml" xmlns:w15="http://schemas.microsoft.com/office/word/2012/wordml" xmlns:w16cex="http://schemas.microsoft.com/office/word/2018/wordml/cex" xmlns:w16cid="http://schemas.microsoft.com/office/word/2016/wordml/cid" xmlns:w16="http://schemas.microsoft.com/office/word/2018/wordml" xmlns:w16sdtdh="http://schemas.microsoft.com/office/word/2020/wordml/sdtdatahash" xmlns:w16se="http://schemas.microsoft.com/office/word/2015/wordml/symex" xmlns:wpg="http://schemas.microsoft.com/office/word/2010/wordprocessingGroup" xmlns:wpi="http://schemas.microsoft.com/office/word/2010/wordprocessingInk" xmlns:wne="http://schemas.microsoft.com/office/word/2006/wordml" xmlns:wps="http://schemas.microsoft.com/office/word/2010/wordprocessingShape" mc:Ignorable="w14 w15 w16se w16cid w16 w16cex w16sdtdh wp14">
+<w:document xmlns:wpc="http://schemas.microsoft.com/office/word/2010/wordprocessingCanvas" xmlns:mc="http://schemas.openxmlformats.org/markup-compatibility/2006" xmlns:o="urn:schemas-microsoft-com:office:office" xmlns:r="http://schemas.openxmlformats.org/officeDocument/2006/relationships" xmlns:m="http://schemas.openxmlformats.org/officeDocument/2006/math" xmlns:v="urn:schemas-microsoft-com:vml" xmlns:wp14="http://schemas.microsoft.com/office/word/2010/wordprocessingDrawing" xmlns:wp="http://schemas.openxmlformats.org/drawingml/2006/wordprocessingDrawing" xmlns:w10="urn:schemas-microsoft-com:office:word" xmlns:w="http://schemas.openxmlformats.org/wordprocessingml/2006/main" xmlns:w14="http://schemas.microsoft.com/office/word/2010/wordml" xmlns:w15="http://schemas.microsoft.com/office/word/2012/wordml" xmlns:wpg="http://schemas.microsoft.com/office/word/2010/wordprocessingGroup" xmlns:wpi="http://schemas.microsoft.com/office/word/2010/wordprocessingInk" xmlns:wne="http://schemas.microsoft.com/office/word/2006/wordml" xmlns:wps="http://schemas.microsoft.com/office/word/2010/wordprocessingShape" mc:Ignorable="w14 w15 wp14">
   <w:body>
     <w:p>
       <w:pPr>
@@ -267,12 +267,16 @@
           <w:sz w:val="19"/>
           <w:szCs w:val="19"/>
         </w:rPr>
-        <w:t>bank_loan_data</w:t>
+        <w:t>financial_loan</w:t>
       </w:r>
       <w:proofErr w:type="spellEnd"/>
     </w:p>
     <w:p>
       <w:r>
+        <w:rPr>
+          <w:noProof/>
+          <w:lang w:eastAsia="en-IN"/>
+        </w:rPr>
         <w:drawing>
           <wp:inline distT="0" distB="0" distL="0" distR="0" wp14:anchorId="273E4CEB" wp14:editId="76A2DDB7">
             <wp:extent cx="1180643" cy="464820"/>
@@ -484,7 +488,7 @@
           <w:sz w:val="19"/>
           <w:szCs w:val="19"/>
         </w:rPr>
-        <w:t>bank_loan_data</w:t>
+        <w:t>financial_loan</w:t>
       </w:r>
       <w:proofErr w:type="spellEnd"/>
     </w:p>
@@ -595,6 +599,10 @@
     </w:p>
     <w:p>
       <w:r>
+        <w:rPr>
+          <w:noProof/>
+          <w:lang w:eastAsia="en-IN"/>
+        </w:rPr>
         <w:drawing>
           <wp:inline distT="0" distB="0" distL="0" distR="0" wp14:anchorId="337162BC" wp14:editId="292436D2">
             <wp:extent cx="1194434" cy="434340"/>
@@ -800,7 +808,7 @@
           <w:sz w:val="19"/>
           <w:szCs w:val="19"/>
         </w:rPr>
-        <w:t>bank_loan_data</w:t>
+        <w:t>financial_loan</w:t>
       </w:r>
       <w:proofErr w:type="spellEnd"/>
     </w:p>
@@ -911,6 +919,10 @@
     </w:p>
     <w:p>
       <w:r>
+        <w:rPr>
+          <w:noProof/>
+          <w:lang w:eastAsia="en-IN"/>
+        </w:rPr>
         <w:drawing>
           <wp:inline distT="0" distB="0" distL="0" distR="0" wp14:anchorId="79B9F0AD" wp14:editId="16A33EA4">
             <wp:extent cx="1193800" cy="431605"/>
@@ -952,6 +964,7 @@
       <w:r>
         <w:rPr>
           <w:noProof/>
+          <w:lang w:eastAsia="en-IN"/>
         </w:rPr>
         <mc:AlternateContent>
           <mc:Choice Requires="wps">
@@ -1003,7 +1016,7 @@
               </wp:anchor>
             </w:drawing>
           </mc:Choice>
-          <mc:Fallback>
+          <mc:Fallback xmlns:w16se="http://schemas.microsoft.com/office/word/2015/wordml/symex" xmlns:w16sdtdh="http://schemas.microsoft.com/office/word/2020/wordml/sdtdatahash" xmlns:w16="http://schemas.microsoft.com/office/word/2018/wordml" xmlns:w16cid="http://schemas.microsoft.com/office/word/2016/wordml/cid" xmlns:w16cex="http://schemas.microsoft.com/office/word/2018/wordml/cex" xmlns:oel="http://schemas.microsoft.com/office/2019/extlst" xmlns:am3d="http://schemas.microsoft.com/office/drawing/2017/model3d" xmlns:aink="http://schemas.microsoft.com/office/drawing/2016/ink" xmlns:cx8="http://schemas.microsoft.com/office/drawing/2016/5/14/chartex" xmlns:cx7="http://schemas.microsoft.com/office/drawing/2016/5/13/chartex" xmlns:cx6="http://schemas.microsoft.com/office/drawing/2016/5/12/chartex" xmlns:cx5="http://schemas.microsoft.com/office/drawing/2016/5/11/chartex" xmlns:cx4="http://schemas.microsoft.com/office/drawing/2016/5/10/chartex" xmlns:cx3="http://schemas.microsoft.com/office/drawing/2016/5/9/chartex" xmlns:cx2="http://schemas.microsoft.com/office/drawing/2015/10/21/chartex" xmlns:cx1="http://schemas.microsoft.com/office/drawing/2015/9/8/chartex" xmlns:cx="http://schemas.microsoft.com/office/drawing/2014/chartex">
             <w:pict>
               <v:line w14:anchorId="654744EF" id="Straight Connector 1" o:spid="_x0000_s1026" style="position:absolute;z-index:251659264;visibility:visible;mso-wrap-style:square;mso-wrap-distance-left:9pt;mso-wrap-distance-top:0;mso-wrap-distance-right:9pt;mso-wrap-distance-bottom:0;mso-position-horizontal:absolute;mso-position-horizontal-relative:text;mso-position-vertical:absolute;mso-position-vertical-relative:text" from="-16.2pt,5.15pt" to="489.6pt,5.15pt" o:gfxdata="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" strokecolor="#4472c4 [3204]" strokeweight=".5pt">
                 <v:stroke joinstyle="miter"/>
@@ -1176,12 +1189,16 @@
           <w:sz w:val="19"/>
           <w:szCs w:val="19"/>
         </w:rPr>
-        <w:t>bank_loan_data</w:t>
+        <w:t>financial_loan</w:t>
       </w:r>
       <w:proofErr w:type="spellEnd"/>
     </w:p>
     <w:p>
       <w:r>
+        <w:rPr>
+          <w:noProof/>
+          <w:lang w:eastAsia="en-IN"/>
+        </w:rPr>
         <w:drawing>
           <wp:inline distT="0" distB="0" distL="0" distR="0" wp14:anchorId="0FF4DDF9" wp14:editId="68DB174A">
             <wp:extent cx="1357009" cy="411480"/>
@@ -1395,7 +1412,7 @@
           <w:sz w:val="19"/>
           <w:szCs w:val="19"/>
         </w:rPr>
-        <w:t>bank_loan_data</w:t>
+        <w:t>financial_loan</w:t>
       </w:r>
       <w:proofErr w:type="spellEnd"/>
     </w:p>
@@ -1506,6 +1523,10 @@
     </w:p>
     <w:p>
       <w:r>
+        <w:rPr>
+          <w:noProof/>
+          <w:lang w:eastAsia="en-IN"/>
+        </w:rPr>
         <w:drawing>
           <wp:inline distT="0" distB="0" distL="0" distR="0" wp14:anchorId="3F34239A" wp14:editId="5D7283C5">
             <wp:extent cx="1289888" cy="388620"/>
@@ -1719,7 +1740,7 @@
           <w:sz w:val="19"/>
           <w:szCs w:val="19"/>
         </w:rPr>
-        <w:t>bank_loan_data</w:t>
+        <w:t>financial_loan</w:t>
       </w:r>
       <w:proofErr w:type="spellEnd"/>
     </w:p>
@@ -1832,6 +1853,7 @@
       <w:r>
         <w:rPr>
           <w:noProof/>
+          <w:lang w:eastAsia="en-IN"/>
         </w:rPr>
         <mc:AlternateContent>
           <mc:Choice Requires="wps">
@@ -1883,7 +1905,7 @@
               </wp:anchor>
             </w:drawing>
           </mc:Choice>
-          <mc:Fallback>
+          <mc:Fallback xmlns:w16se="http://schemas.microsoft.com/office/word/2015/wordml/symex" xmlns:w16sdtdh="http://schemas.microsoft.com/office/word/2020/wordml/sdtdatahash" xmlns:w16="http://schemas.microsoft.com/office/word/2018/wordml" xmlns:w16cid="http://schemas.microsoft.com/office/word/2016/wordml/cid" xmlns:w16cex="http://schemas.microsoft.com/office/word/2018/wordml/cex" xmlns:oel="http://schemas.microsoft.com/office/2019/extlst" xmlns:am3d="http://schemas.microsoft.com/office/drawing/2017/model3d" xmlns:aink="http://schemas.microsoft.com/office/drawing/2016/ink" xmlns:cx8="http://schemas.microsoft.com/office/drawing/2016/5/14/chartex" xmlns:cx7="http://schemas.microsoft.com/office/drawing/2016/5/13/chartex" xmlns:cx6="http://schemas.microsoft.com/office/drawing/2016/5/12/chartex" xmlns:cx5="http://schemas.microsoft.com/office/drawing/2016/5/11/chartex" xmlns:cx4="http://schemas.microsoft.com/office/drawing/2016/5/10/chartex" xmlns:cx3="http://schemas.microsoft.com/office/drawing/2016/5/9/chartex" xmlns:cx2="http://schemas.microsoft.com/office/drawing/2015/10/21/chartex" xmlns:cx1="http://schemas.microsoft.com/office/drawing/2015/9/8/chartex" xmlns:cx="http://schemas.microsoft.com/office/drawing/2014/chartex">
             <w:pict>
               <v:line w14:anchorId="0804DECF" id="Straight Connector 1" o:spid="_x0000_s1026" style="position:absolute;z-index:251661312;visibility:visible;mso-wrap-style:square;mso-wrap-distance-left:9pt;mso-wrap-distance-top:0;mso-wrap-distance-right:9pt;mso-wrap-distance-bottom:0;mso-position-horizontal:absolute;mso-position-horizontal-relative:text;mso-position-vertical:absolute;mso-position-vertical-relative:text" from="-17.4pt,48.05pt" to="488.4pt,48.05pt" o:gfxdata="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" strokecolor="#4472c4 [3204]" strokeweight=".5pt">
                 <v:stroke joinstyle="miter"/>
@@ -1893,6 +1915,10 @@
         </mc:AlternateContent>
       </w:r>
       <w:r>
+        <w:rPr>
+          <w:noProof/>
+          <w:lang w:eastAsia="en-IN"/>
+        </w:rPr>
         <w:drawing>
           <wp:inline distT="0" distB="0" distL="0" distR="0" wp14:anchorId="6D17B61E" wp14:editId="56696387">
             <wp:extent cx="1436369" cy="441960"/>
@@ -2113,12 +2139,16 @@
           <w:sz w:val="19"/>
           <w:szCs w:val="19"/>
         </w:rPr>
-        <w:t>bank_loan_data</w:t>
+        <w:t>financial_loan</w:t>
       </w:r>
       <w:proofErr w:type="spellEnd"/>
     </w:p>
     <w:p>
       <w:r>
+        <w:rPr>
+          <w:noProof/>
+          <w:lang w:eastAsia="en-IN"/>
+        </w:rPr>
         <w:drawing>
           <wp:inline distT="0" distB="0" distL="0" distR="0" wp14:anchorId="5FF19523" wp14:editId="32624961">
             <wp:extent cx="1524811" cy="434340"/>
@@ -2170,23 +2200,7 @@
           <w:bCs/>
           <w:color w:val="2F5496" w:themeColor="accent1" w:themeShade="BF"/>
         </w:rPr>
-        <w:t xml:space="preserve">MTD </w:t>
-      </w:r>
-      <w:r>
-        <w:rPr>
-          <w:b/>
-          <w:bCs/>
-          <w:color w:val="2F5496" w:themeColor="accent1" w:themeShade="BF"/>
-        </w:rPr>
-        <w:t xml:space="preserve">Total Amount </w:t>
-      </w:r>
-      <w:r>
-        <w:rPr>
-          <w:b/>
-          <w:bCs/>
-          <w:color w:val="2F5496" w:themeColor="accent1" w:themeShade="BF"/>
-        </w:rPr>
-        <w:t>Received</w:t>
+        <w:t>MTD Total Amount Received</w:t>
       </w:r>
     </w:p>
     <w:p>
@@ -2348,7 +2362,7 @@
           <w:sz w:val="19"/>
           <w:szCs w:val="19"/>
         </w:rPr>
-        <w:t>bank_loan_data</w:t>
+        <w:t>financial_loan</w:t>
       </w:r>
       <w:proofErr w:type="spellEnd"/>
     </w:p>
@@ -2470,10 +2484,12 @@
       <w:r>
         <w:rPr>
           <w:rFonts w:ascii="Consolas" w:hAnsi="Consolas" w:cs="Consolas"/>
-          <w:color w:val="000000"/>
-          <w:kern w:val="0"/>
-          <w:sz w:val="19"/>
-          <w:szCs w:val="19"/>
+          <w:noProof/>
+          <w:color w:val="000000"/>
+          <w:kern w:val="0"/>
+          <w:sz w:val="19"/>
+          <w:szCs w:val="19"/>
+          <w:lang w:eastAsia="en-IN"/>
         </w:rPr>
         <w:drawing>
           <wp:inline distT="0" distB="0" distL="0" distR="0" wp14:anchorId="42285F11" wp14:editId="7BB64363">
@@ -2526,15 +2542,7 @@
           <w:bCs/>
           <w:color w:val="2F5496" w:themeColor="accent1" w:themeShade="BF"/>
         </w:rPr>
-        <w:t>P</w:t>
-      </w:r>
-      <w:r>
-        <w:rPr>
-          <w:b/>
-          <w:bCs/>
-          <w:color w:val="2F5496" w:themeColor="accent1" w:themeShade="BF"/>
-        </w:rPr>
-        <w:t>MTD Total Amount Received</w:t>
+        <w:t>PMTD Total Amount Received</w:t>
       </w:r>
     </w:p>
     <w:p>
@@ -2696,7 +2704,7 @@
           <w:sz w:val="19"/>
           <w:szCs w:val="19"/>
         </w:rPr>
-        <w:t>bank_loan_data</w:t>
+        <w:t>financial_loan</w:t>
       </w:r>
       <w:proofErr w:type="spellEnd"/>
     </w:p>
@@ -2818,6 +2826,7 @@
       <w:r>
         <w:rPr>
           <w:noProof/>
+          <w:lang w:eastAsia="en-IN"/>
         </w:rPr>
         <mc:AlternateContent>
           <mc:Choice Requires="wps">
@@ -2869,7 +2878,7 @@
               </wp:anchor>
             </w:drawing>
           </mc:Choice>
-          <mc:Fallback>
+          <mc:Fallback xmlns:w16se="http://schemas.microsoft.com/office/word/2015/wordml/symex" xmlns:w16sdtdh="http://schemas.microsoft.com/office/word/2020/wordml/sdtdatahash" xmlns:w16="http://schemas.microsoft.com/office/word/2018/wordml" xmlns:w16cid="http://schemas.microsoft.com/office/word/2016/wordml/cid" xmlns:w16cex="http://schemas.microsoft.com/office/word/2018/wordml/cex" xmlns:oel="http://schemas.microsoft.com/office/2019/extlst" xmlns:am3d="http://schemas.microsoft.com/office/drawing/2017/model3d" xmlns:aink="http://schemas.microsoft.com/office/drawing/2016/ink" xmlns:cx8="http://schemas.microsoft.com/office/drawing/2016/5/14/chartex" xmlns:cx7="http://schemas.microsoft.com/office/drawing/2016/5/13/chartex" xmlns:cx6="http://schemas.microsoft.com/office/drawing/2016/5/12/chartex" xmlns:cx5="http://schemas.microsoft.com/office/drawing/2016/5/11/chartex" xmlns:cx4="http://schemas.microsoft.com/office/drawing/2016/5/10/chartex" xmlns:cx3="http://schemas.microsoft.com/office/drawing/2016/5/9/chartex" xmlns:cx2="http://schemas.microsoft.com/office/drawing/2015/10/21/chartex" xmlns:cx1="http://schemas.microsoft.com/office/drawing/2015/9/8/chartex" xmlns:cx="http://schemas.microsoft.com/office/drawing/2014/chartex">
             <w:pict>
               <v:line w14:anchorId="23B068F0" id="Straight Connector 1" o:spid="_x0000_s1026" style="position:absolute;z-index:251663360;visibility:visible;mso-wrap-style:square;mso-wrap-distance-left:9pt;mso-wrap-distance-top:0;mso-wrap-distance-right:9pt;mso-wrap-distance-bottom:0;mso-position-horizontal:absolute;mso-position-horizontal-relative:margin;mso-position-vertical:absolute;mso-position-vertical-relative:text" from="-14.65pt,49.65pt" to="491.15pt,49.65pt" o:gfxdata="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" strokecolor="#4472c4 [3204]" strokeweight=".5pt">
                 <v:stroke joinstyle="miter"/>
@@ -2882,10 +2891,12 @@
       <w:r>
         <w:rPr>
           <w:rFonts w:ascii="Consolas" w:hAnsi="Consolas" w:cs="Consolas"/>
-          <w:color w:val="000000"/>
-          <w:kern w:val="0"/>
-          <w:sz w:val="19"/>
-          <w:szCs w:val="19"/>
+          <w:noProof/>
+          <w:color w:val="000000"/>
+          <w:kern w:val="0"/>
+          <w:sz w:val="19"/>
+          <w:szCs w:val="19"/>
+          <w:lang w:eastAsia="en-IN"/>
         </w:rPr>
         <w:drawing>
           <wp:inline distT="0" distB="0" distL="0" distR="0" wp14:anchorId="577D92BE" wp14:editId="6411AA5A">
@@ -3097,12 +3108,16 @@
           <w:sz w:val="19"/>
           <w:szCs w:val="19"/>
         </w:rPr>
-        <w:t>bank_loan_data</w:t>
+        <w:t>financial_loan</w:t>
       </w:r>
       <w:proofErr w:type="spellEnd"/>
     </w:p>
     <w:p>
       <w:r>
+        <w:rPr>
+          <w:noProof/>
+          <w:lang w:eastAsia="en-IN"/>
+        </w:rPr>
         <w:drawing>
           <wp:inline distT="0" distB="0" distL="0" distR="0" wp14:anchorId="4EE13EE8" wp14:editId="18C7A516">
             <wp:extent cx="1325880" cy="458209"/>
@@ -3316,7 +3331,7 @@
           <w:sz w:val="19"/>
           <w:szCs w:val="19"/>
         </w:rPr>
-        <w:t>bank_loan_data</w:t>
+        <w:t>financial_loan</w:t>
       </w:r>
       <w:proofErr w:type="spellEnd"/>
     </w:p>
@@ -3427,6 +3442,10 @@
     </w:p>
     <w:p>
       <w:r>
+        <w:rPr>
+          <w:noProof/>
+          <w:lang w:eastAsia="en-IN"/>
+        </w:rPr>
         <w:drawing>
           <wp:inline distT="0" distB="0" distL="0" distR="0" wp14:anchorId="52B0C6C8" wp14:editId="727458D4">
             <wp:extent cx="1358306" cy="449580"/>
@@ -3478,15 +3497,7 @@
           <w:bCs/>
           <w:color w:val="2F5496" w:themeColor="accent1" w:themeShade="BF"/>
         </w:rPr>
-        <w:t>P</w:t>
-      </w:r>
-      <w:r>
-        <w:rPr>
-          <w:b/>
-          <w:bCs/>
-          <w:color w:val="2F5496" w:themeColor="accent1" w:themeShade="BF"/>
-        </w:rPr>
-        <w:t>MTD Average Interest</w:t>
+        <w:t>PMTD Average Interest</w:t>
       </w:r>
     </w:p>
     <w:p>
@@ -3648,7 +3659,7 @@
           <w:sz w:val="19"/>
           <w:szCs w:val="19"/>
         </w:rPr>
-        <w:t>bank_loan_data</w:t>
+        <w:t>financial_loan</w:t>
       </w:r>
       <w:proofErr w:type="spellEnd"/>
     </w:p>
@@ -3759,6 +3770,10 @@
     </w:p>
     <w:p>
       <w:r>
+        <w:rPr>
+          <w:noProof/>
+          <w:lang w:eastAsia="en-IN"/>
+        </w:rPr>
         <w:drawing>
           <wp:inline distT="0" distB="0" distL="0" distR="0" wp14:anchorId="40354FEC" wp14:editId="3A1D05F6">
             <wp:extent cx="1390649" cy="457200"/>
@@ -3800,6 +3815,7 @@
       <w:r>
         <w:rPr>
           <w:noProof/>
+          <w:lang w:eastAsia="en-IN"/>
         </w:rPr>
         <mc:AlternateContent>
           <mc:Choice Requires="wps">
@@ -3851,7 +3867,7 @@
               </wp:anchor>
             </w:drawing>
           </mc:Choice>
-          <mc:Fallback>
+          <mc:Fallback xmlns:w16se="http://schemas.microsoft.com/office/word/2015/wordml/symex" xmlns:w16sdtdh="http://schemas.microsoft.com/office/word/2020/wordml/sdtdatahash" xmlns:w16="http://schemas.microsoft.com/office/word/2018/wordml" xmlns:w16cid="http://schemas.microsoft.com/office/word/2016/wordml/cid" xmlns:w16cex="http://schemas.microsoft.com/office/word/2018/wordml/cex" xmlns:oel="http://schemas.microsoft.com/office/2019/extlst" xmlns:am3d="http://schemas.microsoft.com/office/drawing/2017/model3d" xmlns:aink="http://schemas.microsoft.com/office/drawing/2016/ink" xmlns:cx8="http://schemas.microsoft.com/office/drawing/2016/5/14/chartex" xmlns:cx7="http://schemas.microsoft.com/office/drawing/2016/5/13/chartex" xmlns:cx6="http://schemas.microsoft.com/office/drawing/2016/5/12/chartex" xmlns:cx5="http://schemas.microsoft.com/office/drawing/2016/5/11/chartex" xmlns:cx4="http://schemas.microsoft.com/office/drawing/2016/5/10/chartex" xmlns:cx3="http://schemas.microsoft.com/office/drawing/2016/5/9/chartex" xmlns:cx2="http://schemas.microsoft.com/office/drawing/2015/10/21/chartex" xmlns:cx1="http://schemas.microsoft.com/office/drawing/2015/9/8/chartex" xmlns:cx="http://schemas.microsoft.com/office/drawing/2014/chartex">
             <w:pict>
               <v:line w14:anchorId="4DD01E5A" id="Straight Connector 1" o:spid="_x0000_s1026" style="position:absolute;z-index:251665408;visibility:visible;mso-wrap-style:square;mso-wrap-distance-left:9pt;mso-wrap-distance-top:0;mso-wrap-distance-right:9pt;mso-wrap-distance-bottom:0;mso-position-horizontal:absolute;mso-position-horizontal-relative:margin;mso-position-vertical:absolute;mso-position-vertical-relative:text" from="-13.8pt,7.4pt" to="492pt,7.4pt" o:gfxdata="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" strokecolor="#4472c4 [3204]" strokeweight=".5pt">
                 <v:stroke joinstyle="miter"/>
@@ -4057,12 +4073,16 @@
           <w:sz w:val="19"/>
           <w:szCs w:val="19"/>
         </w:rPr>
-        <w:t>bank_loan_data</w:t>
+        <w:t>financial_loan</w:t>
       </w:r>
       <w:proofErr w:type="spellEnd"/>
     </w:p>
     <w:p>
       <w:r>
+        <w:rPr>
+          <w:noProof/>
+          <w:lang w:eastAsia="en-IN"/>
+        </w:rPr>
         <w:drawing>
           <wp:inline distT="0" distB="0" distL="0" distR="0" wp14:anchorId="49D910E2" wp14:editId="54AC5CAE">
             <wp:extent cx="1234440" cy="423237"/>
@@ -4294,7 +4314,7 @@
           <w:sz w:val="19"/>
           <w:szCs w:val="19"/>
         </w:rPr>
-        <w:t>bank_loan_data</w:t>
+        <w:t>financial_loan</w:t>
       </w:r>
       <w:proofErr w:type="spellEnd"/>
     </w:p>
@@ -4405,6 +4425,10 @@
     </w:p>
     <w:p>
       <w:r>
+        <w:rPr>
+          <w:noProof/>
+          <w:lang w:eastAsia="en-IN"/>
+        </w:rPr>
         <w:drawing>
           <wp:inline distT="0" distB="0" distL="0" distR="0" wp14:anchorId="3866DA27" wp14:editId="2D2A6E9B">
             <wp:extent cx="1224596" cy="441960"/>
@@ -4456,15 +4480,7 @@
           <w:bCs/>
           <w:color w:val="2F5496" w:themeColor="accent1" w:themeShade="BF"/>
         </w:rPr>
-        <w:t>P</w:t>
-      </w:r>
-      <w:r>
-        <w:rPr>
-          <w:b/>
-          <w:bCs/>
-          <w:color w:val="2F5496" w:themeColor="accent1" w:themeShade="BF"/>
-        </w:rPr>
-        <w:t xml:space="preserve">MTD </w:t>
+        <w:t xml:space="preserve">PMTD </w:t>
       </w:r>
       <w:proofErr w:type="spellStart"/>
       <w:r>
@@ -4644,7 +4660,7 @@
           <w:sz w:val="19"/>
           <w:szCs w:val="19"/>
         </w:rPr>
-        <w:t>bank_loan_data</w:t>
+        <w:t>financial_loan</w:t>
       </w:r>
       <w:proofErr w:type="spellEnd"/>
     </w:p>
@@ -4755,6 +4771,10 @@
     </w:p>
     <w:p>
       <w:r>
+        <w:rPr>
+          <w:noProof/>
+          <w:lang w:eastAsia="en-IN"/>
+        </w:rPr>
         <w:drawing>
           <wp:inline distT="0" distB="0" distL="0" distR="0" wp14:anchorId="22FEF1B7" wp14:editId="1C31CCC6">
             <wp:extent cx="1257300" cy="434508"/>
@@ -5362,7 +5382,7 @@
           <w:sz w:val="19"/>
           <w:szCs w:val="19"/>
         </w:rPr>
-        <w:t>bank_loan_data</w:t>
+        <w:t>financial_loan</w:t>
       </w:r>
       <w:proofErr w:type="spellEnd"/>
     </w:p>
@@ -5378,7 +5398,9 @@
         <w:rPr>
           <w:b/>
           <w:bCs/>
+          <w:noProof/>
           <w:color w:val="2F5496" w:themeColor="accent1" w:themeShade="BF"/>
+          <w:lang w:eastAsia="en-IN"/>
         </w:rPr>
         <w:drawing>
           <wp:inline distT="0" distB="0" distL="0" distR="0" wp14:anchorId="222AD81C" wp14:editId="79CA4A46">
@@ -5591,7 +5613,7 @@
           <w:sz w:val="19"/>
           <w:szCs w:val="19"/>
         </w:rPr>
-        <w:t>bank_loan_data</w:t>
+        <w:t>financial_loan</w:t>
       </w:r>
       <w:proofErr w:type="spellEnd"/>
     </w:p>
@@ -5772,7 +5794,9 @@
         <w:rPr>
           <w:b/>
           <w:bCs/>
+          <w:noProof/>
           <w:color w:val="2F5496" w:themeColor="accent1" w:themeShade="BF"/>
+          <w:lang w:eastAsia="en-IN"/>
         </w:rPr>
         <w:drawing>
           <wp:inline distT="0" distB="0" distL="0" distR="0" wp14:anchorId="32609BE7" wp14:editId="26B16612">
@@ -5987,7 +6011,7 @@
           <w:sz w:val="19"/>
           <w:szCs w:val="19"/>
         </w:rPr>
-        <w:t>bank_loan_data</w:t>
+        <w:t>financial_loan</w:t>
       </w:r>
       <w:proofErr w:type="spellEnd"/>
     </w:p>
@@ -6155,6 +6179,8 @@
         </w:rPr>
         <w:t>'Current'</w:t>
       </w:r>
+      <w:bookmarkStart w:id="0" w:name="_GoBack"/>
+      <w:bookmarkEnd w:id="0"/>
     </w:p>
     <w:p>
       <w:pPr>
@@ -6168,7 +6194,9 @@
         <w:rPr>
           <w:b/>
           <w:bCs/>
+          <w:noProof/>
           <w:color w:val="2F5496" w:themeColor="accent1" w:themeShade="BF"/>
+          <w:lang w:eastAsia="en-IN"/>
         </w:rPr>
         <w:drawing>
           <wp:inline distT="0" distB="0" distL="0" distR="0" wp14:anchorId="461EEFC3" wp14:editId="5C7554B3">
@@ -6231,15 +6259,7 @@
           <w:color w:val="2F5496" w:themeColor="accent1" w:themeShade="BF"/>
         </w:rPr>
         <w:lastRenderedPageBreak/>
-        <w:t>Good Loan Amount</w:t>
-      </w:r>
-      <w:r>
-        <w:rPr>
-          <w:b/>
-          <w:bCs/>
-          <w:color w:val="2F5496" w:themeColor="accent1" w:themeShade="BF"/>
-        </w:rPr>
-        <w:t xml:space="preserve"> Received</w:t>
+        <w:t>Good Loan Amount Received</w:t>
       </w:r>
     </w:p>
     <w:p>
@@ -6401,7 +6421,7 @@
           <w:sz w:val="19"/>
           <w:szCs w:val="19"/>
         </w:rPr>
-        <w:t>bank_loan_data</w:t>
+        <w:t>financial_loan</w:t>
       </w:r>
       <w:proofErr w:type="spellEnd"/>
     </w:p>
@@ -6580,7 +6600,9 @@
         <w:rPr>
           <w:b/>
           <w:bCs/>
+          <w:noProof/>
           <w:color w:val="2F5496" w:themeColor="accent1" w:themeShade="BF"/>
+          <w:lang w:eastAsia="en-IN"/>
         </w:rPr>
         <w:drawing>
           <wp:inline distT="0" distB="0" distL="0" distR="0" wp14:anchorId="7B8C27B1" wp14:editId="02CBB492">
@@ -7135,7 +7157,7 @@
           <w:sz w:val="19"/>
           <w:szCs w:val="19"/>
         </w:rPr>
-        <w:t>bank_loan_data</w:t>
+        <w:t>financial_loan</w:t>
       </w:r>
       <w:proofErr w:type="spellEnd"/>
     </w:p>
@@ -7151,7 +7173,9 @@
         <w:rPr>
           <w:b/>
           <w:bCs/>
+          <w:noProof/>
           <w:color w:val="2F5496" w:themeColor="accent1" w:themeShade="BF"/>
+          <w:lang w:eastAsia="en-IN"/>
         </w:rPr>
         <w:drawing>
           <wp:inline distT="0" distB="0" distL="0" distR="0" wp14:anchorId="6598EFB6" wp14:editId="0242B099">
@@ -7372,7 +7396,7 @@
           <w:sz w:val="19"/>
           <w:szCs w:val="19"/>
         </w:rPr>
-        <w:t>bank_loan_data</w:t>
+        <w:t>financial_loan</w:t>
       </w:r>
       <w:proofErr w:type="spellEnd"/>
     </w:p>
@@ -7471,7 +7495,9 @@
         <w:rPr>
           <w:b/>
           <w:bCs/>
+          <w:noProof/>
           <w:color w:val="2F5496" w:themeColor="accent1" w:themeShade="BF"/>
+          <w:lang w:eastAsia="en-IN"/>
         </w:rPr>
         <w:drawing>
           <wp:inline distT="0" distB="0" distL="0" distR="0" wp14:anchorId="2B4F1A26" wp14:editId="1C2C8E87">
@@ -7694,7 +7720,7 @@
           <w:sz w:val="19"/>
           <w:szCs w:val="19"/>
         </w:rPr>
-        <w:t>bank_loan_data</w:t>
+        <w:t>financial_loan</w:t>
       </w:r>
       <w:proofErr w:type="spellEnd"/>
     </w:p>
@@ -7793,7 +7819,9 @@
         <w:rPr>
           <w:b/>
           <w:bCs/>
+          <w:noProof/>
           <w:color w:val="2F5496" w:themeColor="accent1" w:themeShade="BF"/>
+          <w:lang w:eastAsia="en-IN"/>
         </w:rPr>
         <w:drawing>
           <wp:inline distT="0" distB="0" distL="0" distR="0" wp14:anchorId="4DFDD652" wp14:editId="0338852F">
@@ -8016,7 +8044,7 @@
           <w:sz w:val="19"/>
           <w:szCs w:val="19"/>
         </w:rPr>
-        <w:t>bank_loan_data</w:t>
+        <w:t>financial_loan</w:t>
       </w:r>
       <w:proofErr w:type="spellEnd"/>
     </w:p>
@@ -8115,7 +8143,9 @@
         <w:rPr>
           <w:b/>
           <w:bCs/>
+          <w:noProof/>
           <w:color w:val="2F5496" w:themeColor="accent1" w:themeShade="BF"/>
+          <w:lang w:eastAsia="en-IN"/>
         </w:rPr>
         <w:drawing>
           <wp:inline distT="0" distB="0" distL="0" distR="0" wp14:anchorId="1E8AE36F" wp14:editId="6857DCA8">
@@ -9040,7 +9070,7 @@
           <w:sz w:val="19"/>
           <w:szCs w:val="19"/>
         </w:rPr>
-        <w:t>bank_loan_data</w:t>
+        <w:t>financial_loan</w:t>
       </w:r>
       <w:proofErr w:type="spellEnd"/>
     </w:p>
@@ -9144,7 +9174,9 @@
         <w:rPr>
           <w:b/>
           <w:bCs/>
+          <w:noProof/>
           <w:color w:val="2F5496" w:themeColor="accent1" w:themeShade="BF"/>
+          <w:lang w:eastAsia="en-IN"/>
         </w:rPr>
         <w:drawing>
           <wp:inline distT="0" distB="0" distL="0" distR="0" wp14:anchorId="2EEB685F" wp14:editId="74274E8D">
@@ -9579,7 +9611,7 @@
           <w:sz w:val="19"/>
           <w:szCs w:val="19"/>
         </w:rPr>
-        <w:t>bank_loan_data</w:t>
+        <w:t>financial_loan</w:t>
       </w:r>
       <w:proofErr w:type="spellEnd"/>
     </w:p>
@@ -9767,7 +9799,9 @@
         <w:rPr>
           <w:b/>
           <w:bCs/>
+          <w:noProof/>
           <w:color w:val="2F5496" w:themeColor="accent1" w:themeShade="BF"/>
+          <w:lang w:eastAsia="en-IN"/>
         </w:rPr>
         <w:drawing>
           <wp:inline distT="0" distB="0" distL="0" distR="0" wp14:anchorId="78A09DBF" wp14:editId="5DBD2C54">
@@ -10714,7 +10748,7 @@
           <w:sz w:val="19"/>
           <w:szCs w:val="19"/>
         </w:rPr>
-        <w:t>bank_loan_data</w:t>
+        <w:t>financial_loan</w:t>
       </w:r>
       <w:proofErr w:type="spellEnd"/>
     </w:p>
@@ -11004,7 +11038,9 @@
         <w:rPr>
           <w:b/>
           <w:bCs/>
+          <w:noProof/>
           <w:color w:val="2F5496" w:themeColor="accent1" w:themeShade="BF"/>
+          <w:lang w:eastAsia="en-IN"/>
         </w:rPr>
         <w:drawing>
           <wp:inline distT="0" distB="0" distL="0" distR="0" wp14:anchorId="28B132AC" wp14:editId="0425BD2B">
@@ -11774,7 +11810,7 @@
           <w:sz w:val="19"/>
           <w:szCs w:val="19"/>
         </w:rPr>
-        <w:t>bank_loan_data</w:t>
+        <w:t>financial_loan</w:t>
       </w:r>
       <w:proofErr w:type="spellEnd"/>
     </w:p>
@@ -11926,11 +11962,13 @@
           <w:rFonts w:cstheme="minorHAnsi"/>
           <w:b/>
           <w:bCs/>
+          <w:noProof/>
           <w:color w:val="833C0B" w:themeColor="accent2" w:themeShade="80"/>
           <w:kern w:val="0"/>
           <w:sz w:val="28"/>
           <w:szCs w:val="28"/>
           <w:u w:val="single"/>
+          <w:lang w:eastAsia="en-IN"/>
         </w:rPr>
         <w:drawing>
           <wp:inline distT="0" distB="0" distL="0" distR="0" wp14:anchorId="183A144C" wp14:editId="7FA08EF4">
@@ -12506,7 +12544,7 @@
           <w:sz w:val="19"/>
           <w:szCs w:val="19"/>
         </w:rPr>
-        <w:t>bank_loan_data</w:t>
+        <w:t>financial_loan</w:t>
       </w:r>
       <w:proofErr w:type="spellEnd"/>
     </w:p>
@@ -12634,11 +12672,13 @@
           <w:rFonts w:cstheme="minorHAnsi"/>
           <w:b/>
           <w:bCs/>
+          <w:noProof/>
           <w:color w:val="833C0B" w:themeColor="accent2" w:themeShade="80"/>
           <w:kern w:val="0"/>
           <w:sz w:val="28"/>
           <w:szCs w:val="28"/>
           <w:u w:val="single"/>
+          <w:lang w:eastAsia="en-IN"/>
         </w:rPr>
         <w:drawing>
           <wp:inline distT="0" distB="0" distL="0" distR="0" wp14:anchorId="5BE43318" wp14:editId="0CD4503C">
@@ -12817,8 +12857,20 @@
           <w:sz w:val="19"/>
           <w:szCs w:val="19"/>
         </w:rPr>
-        <w:t xml:space="preserve"> Employee_Length</w:t>
-      </w:r>
+        <w:t xml:space="preserve"> </w:t>
+      </w:r>
+      <w:proofErr w:type="spellStart"/>
+      <w:r>
+        <w:rPr>
+          <w:rFonts w:ascii="Consolas" w:hAnsi="Consolas" w:cs="Consolas"/>
+          <w:color w:val="000000"/>
+          <w:kern w:val="0"/>
+          <w:sz w:val="19"/>
+          <w:szCs w:val="19"/>
+        </w:rPr>
+        <w:t>Employee_Length</w:t>
+      </w:r>
+      <w:proofErr w:type="spellEnd"/>
       <w:r>
         <w:rPr>
           <w:rFonts w:ascii="Consolas" w:hAnsi="Consolas" w:cs="Consolas"/>
@@ -13234,7 +13286,7 @@
           <w:sz w:val="19"/>
           <w:szCs w:val="19"/>
         </w:rPr>
-        <w:t>bank_loan_data</w:t>
+        <w:t>financial_loan</w:t>
       </w:r>
       <w:proofErr w:type="spellEnd"/>
     </w:p>
@@ -13386,11 +13438,13 @@
           <w:rFonts w:cstheme="minorHAnsi"/>
           <w:b/>
           <w:bCs/>
+          <w:noProof/>
           <w:color w:val="833C0B" w:themeColor="accent2" w:themeShade="80"/>
           <w:kern w:val="0"/>
           <w:sz w:val="28"/>
           <w:szCs w:val="28"/>
           <w:u w:val="single"/>
+          <w:lang w:eastAsia="en-IN"/>
         </w:rPr>
         <w:drawing>
           <wp:inline distT="0" distB="0" distL="0" distR="0" wp14:anchorId="3CEE067D" wp14:editId="76B321CC">
@@ -13951,7 +14005,7 @@
           <w:sz w:val="19"/>
           <w:szCs w:val="19"/>
         </w:rPr>
-        <w:t>bank_loan_data</w:t>
+        <w:t>financial_loan</w:t>
       </w:r>
       <w:proofErr w:type="spellEnd"/>
     </w:p>
@@ -14079,11 +14133,13 @@
           <w:rFonts w:cstheme="minorHAnsi"/>
           <w:b/>
           <w:bCs/>
+          <w:noProof/>
           <w:color w:val="833C0B" w:themeColor="accent2" w:themeShade="80"/>
           <w:kern w:val="0"/>
           <w:sz w:val="28"/>
           <w:szCs w:val="28"/>
           <w:u w:val="single"/>
+          <w:lang w:eastAsia="en-IN"/>
         </w:rPr>
         <w:lastRenderedPageBreak/>
         <w:drawing>
@@ -14692,7 +14748,7 @@
           <w:sz w:val="19"/>
           <w:szCs w:val="19"/>
         </w:rPr>
-        <w:t>bank_loan_data</w:t>
+        <w:t>financial_loan</w:t>
       </w:r>
       <w:proofErr w:type="spellEnd"/>
     </w:p>
@@ -14844,11 +14900,13 @@
           <w:rFonts w:cstheme="minorHAnsi"/>
           <w:b/>
           <w:bCs/>
+          <w:noProof/>
           <w:color w:val="833C0B" w:themeColor="accent2" w:themeShade="80"/>
           <w:kern w:val="0"/>
           <w:sz w:val="28"/>
           <w:szCs w:val="28"/>
           <w:u w:val="single"/>
+          <w:lang w:eastAsia="en-IN"/>
         </w:rPr>
         <w:drawing>
           <wp:inline distT="0" distB="0" distL="0" distR="0" wp14:anchorId="43DFF0E8" wp14:editId="5AA27389">
@@ -15575,7 +15633,7 @@
           <w:sz w:val="19"/>
           <w:szCs w:val="19"/>
         </w:rPr>
-        <w:t>bank_loan_data</w:t>
+        <w:t>financial_loan</w:t>
       </w:r>
       <w:proofErr w:type="spellEnd"/>
     </w:p>
@@ -15797,7 +15855,7 @@
 </file>
 
 <file path=word/endnotes.xml><?xml version="1.0" encoding="utf-8"?>
-<w:endnotes xmlns:wpc="http://schemas.microsoft.com/office/word/2010/wordprocessingCanvas" xmlns:cx="http://schemas.microsoft.com/office/drawing/2014/chartex" xmlns:cx1="http://schemas.microsoft.com/office/drawing/2015/9/8/chartex" xmlns:cx2="http://schemas.microsoft.com/office/drawing/2015/10/21/chartex" xmlns:cx3="http://schemas.microsoft.com/office/drawing/2016/5/9/chartex" xmlns:cx4="http://schemas.microsoft.com/office/drawing/2016/5/10/chartex" xmlns:cx5="http://schemas.microsoft.com/office/drawing/2016/5/11/chartex" xmlns:cx6="http://schemas.microsoft.com/office/drawing/2016/5/12/chartex" xmlns:cx7="http://schemas.microsoft.com/office/drawing/2016/5/13/chartex" xmlns:cx8="http://schemas.microsoft.com/office/drawing/2016/5/14/chartex" xmlns:mc="http://schemas.openxmlformats.org/markup-compatibility/2006" xmlns:aink="http://schemas.microsoft.com/office/drawing/2016/ink" xmlns:am3d="http://schemas.microsoft.com/office/drawing/2017/model3d" xmlns:o="urn:schemas-microsoft-com:office:office" xmlns:oel="http://schemas.microsoft.com/office/2019/extlst" xmlns:r="http://schemas.openxmlformats.org/officeDocument/2006/relationships" xmlns:m="http://schemas.openxmlformats.org/officeDocument/2006/math" xmlns:v="urn:schemas-microsoft-com:vml" xmlns:wp14="http://schemas.microsoft.com/office/word/2010/wordprocessingDrawing" xmlns:wp="http://schemas.openxmlformats.org/drawingml/2006/wordprocessingDrawing" xmlns:w10="urn:schemas-microsoft-com:office:word" xmlns:w="http://schemas.openxmlformats.org/wordprocessingml/2006/main" xmlns:w14="http://schemas.microsoft.com/office/word/2010/wordml" xmlns:w15="http://schemas.microsoft.com/office/word/2012/wordml" xmlns:w16cex="http://schemas.microsoft.com/office/word/2018/wordml/cex" xmlns:w16cid="http://schemas.microsoft.com/office/word/2016/wordml/cid" xmlns:w16="http://schemas.microsoft.com/office/word/2018/wordml" xmlns:w16sdtdh="http://schemas.microsoft.com/office/word/2020/wordml/sdtdatahash" xmlns:w16se="http://schemas.microsoft.com/office/word/2015/wordml/symex" xmlns:wpg="http://schemas.microsoft.com/office/word/2010/wordprocessingGroup" xmlns:wpi="http://schemas.microsoft.com/office/word/2010/wordprocessingInk" xmlns:wne="http://schemas.microsoft.com/office/word/2006/wordml" xmlns:wps="http://schemas.microsoft.com/office/word/2010/wordprocessingShape" mc:Ignorable="w14 w15 w16se w16cid w16 w16cex w16sdtdh wp14">
+<w:endnotes xmlns:wpc="http://schemas.microsoft.com/office/word/2010/wordprocessingCanvas" xmlns:mc="http://schemas.openxmlformats.org/markup-compatibility/2006" xmlns:o="urn:schemas-microsoft-com:office:office" xmlns:r="http://schemas.openxmlformats.org/officeDocument/2006/relationships" xmlns:m="http://schemas.openxmlformats.org/officeDocument/2006/math" xmlns:v="urn:schemas-microsoft-com:vml" xmlns:wp14="http://schemas.microsoft.com/office/word/2010/wordprocessingDrawing" xmlns:wp="http://schemas.openxmlformats.org/drawingml/2006/wordprocessingDrawing" xmlns:w10="urn:schemas-microsoft-com:office:word" xmlns:w="http://schemas.openxmlformats.org/wordprocessingml/2006/main" xmlns:w14="http://schemas.microsoft.com/office/word/2010/wordml" xmlns:w15="http://schemas.microsoft.com/office/word/2012/wordml" xmlns:wpg="http://schemas.microsoft.com/office/word/2010/wordprocessingGroup" xmlns:wpi="http://schemas.microsoft.com/office/word/2010/wordprocessingInk" xmlns:wne="http://schemas.microsoft.com/office/word/2006/wordml" xmlns:wps="http://schemas.microsoft.com/office/word/2010/wordprocessingShape" mc:Ignorable="w14 w15 wp14">
   <w:endnote w:type="separator" w:id="-1">
     <w:p>
       <w:pPr>
@@ -15822,7 +15880,7 @@
 </file>
 
 <file path=word/footer1.xml><?xml version="1.0" encoding="utf-8"?>
-<w:ftr xmlns:wpc="http://schemas.microsoft.com/office/word/2010/wordprocessingCanvas" xmlns:cx="http://schemas.microsoft.com/office/drawing/2014/chartex" xmlns:cx1="http://schemas.microsoft.com/office/drawing/2015/9/8/chartex" xmlns:cx2="http://schemas.microsoft.com/office/drawing/2015/10/21/chartex" xmlns:cx3="http://schemas.microsoft.com/office/drawing/2016/5/9/chartex" xmlns:cx4="http://schemas.microsoft.com/office/drawing/2016/5/10/chartex" xmlns:cx5="http://schemas.microsoft.com/office/drawing/2016/5/11/chartex" xmlns:cx6="http://schemas.microsoft.com/office/drawing/2016/5/12/chartex" xmlns:cx7="http://schemas.microsoft.com/office/drawing/2016/5/13/chartex" xmlns:cx8="http://schemas.microsoft.com/office/drawing/2016/5/14/chartex" xmlns:mc="http://schemas.openxmlformats.org/markup-compatibility/2006" xmlns:aink="http://schemas.microsoft.com/office/drawing/2016/ink" xmlns:am3d="http://schemas.microsoft.com/office/drawing/2017/model3d" xmlns:o="urn:schemas-microsoft-com:office:office" xmlns:oel="http://schemas.microsoft.com/office/2019/extlst" xmlns:r="http://schemas.openxmlformats.org/officeDocument/2006/relationships" xmlns:m="http://schemas.openxmlformats.org/officeDocument/2006/math" xmlns:v="urn:schemas-microsoft-com:vml" xmlns:wp14="http://schemas.microsoft.com/office/word/2010/wordprocessingDrawing" xmlns:wp="http://schemas.openxmlformats.org/drawingml/2006/wordprocessingDrawing" xmlns:w10="urn:schemas-microsoft-com:office:word" xmlns:w="http://schemas.openxmlformats.org/wordprocessingml/2006/main" xmlns:w14="http://schemas.microsoft.com/office/word/2010/wordml" xmlns:w15="http://schemas.microsoft.com/office/word/2012/wordml" xmlns:w16cex="http://schemas.microsoft.com/office/word/2018/wordml/cex" xmlns:w16cid="http://schemas.microsoft.com/office/word/2016/wordml/cid" xmlns:w16="http://schemas.microsoft.com/office/word/2018/wordml" xmlns:w16sdtdh="http://schemas.microsoft.com/office/word/2020/wordml/sdtdatahash" xmlns:w16se="http://schemas.microsoft.com/office/word/2015/wordml/symex" xmlns:wpg="http://schemas.microsoft.com/office/word/2010/wordprocessingGroup" xmlns:wpi="http://schemas.microsoft.com/office/word/2010/wordprocessingInk" xmlns:wne="http://schemas.microsoft.com/office/word/2006/wordml" xmlns:wps="http://schemas.microsoft.com/office/word/2010/wordprocessingShape" mc:Ignorable="w14 w15 w16se w16cid w16 w16cex w16sdtdh wp14">
+<w:ftr xmlns:wpc="http://schemas.microsoft.com/office/word/2010/wordprocessingCanvas" xmlns:mc="http://schemas.openxmlformats.org/markup-compatibility/2006" xmlns:o="urn:schemas-microsoft-com:office:office" xmlns:r="http://schemas.openxmlformats.org/officeDocument/2006/relationships" xmlns:m="http://schemas.openxmlformats.org/officeDocument/2006/math" xmlns:v="urn:schemas-microsoft-com:vml" xmlns:wp14="http://schemas.microsoft.com/office/word/2010/wordprocessingDrawing" xmlns:wp="http://schemas.openxmlformats.org/drawingml/2006/wordprocessingDrawing" xmlns:w10="urn:schemas-microsoft-com:office:word" xmlns:w="http://schemas.openxmlformats.org/wordprocessingml/2006/main" xmlns:w14="http://schemas.microsoft.com/office/word/2010/wordml" xmlns:w15="http://schemas.microsoft.com/office/word/2012/wordml" xmlns:wpg="http://schemas.microsoft.com/office/word/2010/wordprocessingGroup" xmlns:wpi="http://schemas.microsoft.com/office/word/2010/wordprocessingInk" xmlns:wne="http://schemas.microsoft.com/office/word/2006/wordml" xmlns:wps="http://schemas.microsoft.com/office/word/2010/wordprocessingShape" mc:Ignorable="w14 w15 wp14">
   <w:p>
     <w:pPr>
       <w:pStyle w:val="Footer"/>
@@ -15843,7 +15901,7 @@
 </file>
 
 <file path=word/footnotes.xml><?xml version="1.0" encoding="utf-8"?>
-<w:footnotes xmlns:wpc="http://schemas.microsoft.com/office/word/2010/wordprocessingCanvas" xmlns:cx="http://schemas.microsoft.com/office/drawing/2014/chartex" xmlns:cx1="http://schemas.microsoft.com/office/drawing/2015/9/8/chartex" xmlns:cx2="http://schemas.microsoft.com/office/drawing/2015/10/21/chartex" xmlns:cx3="http://schemas.microsoft.com/office/drawing/2016/5/9/chartex" xmlns:cx4="http://schemas.microsoft.com/office/drawing/2016/5/10/chartex" xmlns:cx5="http://schemas.microsoft.com/office/drawing/2016/5/11/chartex" xmlns:cx6="http://schemas.microsoft.com/office/drawing/2016/5/12/chartex" xmlns:cx7="http://schemas.microsoft.com/office/drawing/2016/5/13/chartex" xmlns:cx8="http://schemas.microsoft.com/office/drawing/2016/5/14/chartex" xmlns:mc="http://schemas.openxmlformats.org/markup-compatibility/2006" xmlns:aink="http://schemas.microsoft.com/office/drawing/2016/ink" xmlns:am3d="http://schemas.microsoft.com/office/drawing/2017/model3d" xmlns:o="urn:schemas-microsoft-com:office:office" xmlns:oel="http://schemas.microsoft.com/office/2019/extlst" xmlns:r="http://schemas.openxmlformats.org/officeDocument/2006/relationships" xmlns:m="http://schemas.openxmlformats.org/officeDocument/2006/math" xmlns:v="urn:schemas-microsoft-com:vml" xmlns:wp14="http://schemas.microsoft.com/office/word/2010/wordprocessingDrawing" xmlns:wp="http://schemas.openxmlformats.org/drawingml/2006/wordprocessingDrawing" xmlns:w10="urn:schemas-microsoft-com:office:word" xmlns:w="http://schemas.openxmlformats.org/wordprocessingml/2006/main" xmlns:w14="http://schemas.microsoft.com/office/word/2010/wordml" xmlns:w15="http://schemas.microsoft.com/office/word/2012/wordml" xmlns:w16cex="http://schemas.microsoft.com/office/word/2018/wordml/cex" xmlns:w16cid="http://schemas.microsoft.com/office/word/2016/wordml/cid" xmlns:w16="http://schemas.microsoft.com/office/word/2018/wordml" xmlns:w16sdtdh="http://schemas.microsoft.com/office/word/2020/wordml/sdtdatahash" xmlns:w16se="http://schemas.microsoft.com/office/word/2015/wordml/symex" xmlns:wpg="http://schemas.microsoft.com/office/word/2010/wordprocessingGroup" xmlns:wpi="http://schemas.microsoft.com/office/word/2010/wordprocessingInk" xmlns:wne="http://schemas.microsoft.com/office/word/2006/wordml" xmlns:wps="http://schemas.microsoft.com/office/word/2010/wordprocessingShape" mc:Ignorable="w14 w15 w16se w16cid w16 w16cex w16sdtdh wp14">
+<w:footnotes xmlns:wpc="http://schemas.microsoft.com/office/word/2010/wordprocessingCanvas" xmlns:mc="http://schemas.openxmlformats.org/markup-compatibility/2006" xmlns:o="urn:schemas-microsoft-com:office:office" xmlns:r="http://schemas.openxmlformats.org/officeDocument/2006/relationships" xmlns:m="http://schemas.openxmlformats.org/officeDocument/2006/math" xmlns:v="urn:schemas-microsoft-com:vml" xmlns:wp14="http://schemas.microsoft.com/office/word/2010/wordprocessingDrawing" xmlns:wp="http://schemas.openxmlformats.org/drawingml/2006/wordprocessingDrawing" xmlns:w10="urn:schemas-microsoft-com:office:word" xmlns:w="http://schemas.openxmlformats.org/wordprocessingml/2006/main" xmlns:w14="http://schemas.microsoft.com/office/word/2010/wordml" xmlns:w15="http://schemas.microsoft.com/office/word/2012/wordml" xmlns:wpg="http://schemas.microsoft.com/office/word/2010/wordprocessingGroup" xmlns:wpi="http://schemas.microsoft.com/office/word/2010/wordprocessingInk" xmlns:wne="http://schemas.microsoft.com/office/word/2006/wordml" xmlns:wps="http://schemas.microsoft.com/office/word/2010/wordprocessingShape" mc:Ignorable="w14 w15 wp14">
   <w:footnote w:type="separator" w:id="-1">
     <w:p>
       <w:pPr>
@@ -15868,7 +15926,7 @@
 </file>
 
 <file path=word/header1.xml><?xml version="1.0" encoding="utf-8"?>
-<w:hdr xmlns:wpc="http://schemas.microsoft.com/office/word/2010/wordprocessingCanvas" xmlns:cx="http://schemas.microsoft.com/office/drawing/2014/chartex" xmlns:cx1="http://schemas.microsoft.com/office/drawing/2015/9/8/chartex" xmlns:cx2="http://schemas.microsoft.com/office/drawing/2015/10/21/chartex" xmlns:cx3="http://schemas.microsoft.com/office/drawing/2016/5/9/chartex" xmlns:cx4="http://schemas.microsoft.com/office/drawing/2016/5/10/chartex" xmlns:cx5="http://schemas.microsoft.com/office/drawing/2016/5/11/chartex" xmlns:cx6="http://schemas.microsoft.com/office/drawing/2016/5/12/chartex" xmlns:cx7="http://schemas.microsoft.com/office/drawing/2016/5/13/chartex" xmlns:cx8="http://schemas.microsoft.com/office/drawing/2016/5/14/chartex" xmlns:mc="http://schemas.openxmlformats.org/markup-compatibility/2006" xmlns:aink="http://schemas.microsoft.com/office/drawing/2016/ink" xmlns:am3d="http://schemas.microsoft.com/office/drawing/2017/model3d" xmlns:o="urn:schemas-microsoft-com:office:office" xmlns:oel="http://schemas.microsoft.com/office/2019/extlst" xmlns:r="http://schemas.openxmlformats.org/officeDocument/2006/relationships" xmlns:m="http://schemas.openxmlformats.org/officeDocument/2006/math" xmlns:v="urn:schemas-microsoft-com:vml" xmlns:wp14="http://schemas.microsoft.com/office/word/2010/wordprocessingDrawing" xmlns:wp="http://schemas.openxmlformats.org/drawingml/2006/wordprocessingDrawing" xmlns:w10="urn:schemas-microsoft-com:office:word" xmlns:w="http://schemas.openxmlformats.org/wordprocessingml/2006/main" xmlns:w14="http://schemas.microsoft.com/office/word/2010/wordml" xmlns:w15="http://schemas.microsoft.com/office/word/2012/wordml" xmlns:w16cex="http://schemas.microsoft.com/office/word/2018/wordml/cex" xmlns:w16cid="http://schemas.microsoft.com/office/word/2016/wordml/cid" xmlns:w16="http://schemas.microsoft.com/office/word/2018/wordml" xmlns:w16sdtdh="http://schemas.microsoft.com/office/word/2020/wordml/sdtdatahash" xmlns:w16se="http://schemas.microsoft.com/office/word/2015/wordml/symex" xmlns:wpg="http://schemas.microsoft.com/office/word/2010/wordprocessingGroup" xmlns:wpi="http://schemas.microsoft.com/office/word/2010/wordprocessingInk" xmlns:wne="http://schemas.microsoft.com/office/word/2006/wordml" xmlns:wps="http://schemas.microsoft.com/office/word/2010/wordprocessingShape" mc:Ignorable="w14 w15 w16se w16cid w16 w16cex w16sdtdh wp14">
+<w:hdr xmlns:wpc="http://schemas.microsoft.com/office/word/2010/wordprocessingCanvas" xmlns:mc="http://schemas.openxmlformats.org/markup-compatibility/2006" xmlns:o="urn:schemas-microsoft-com:office:office" xmlns:r="http://schemas.openxmlformats.org/officeDocument/2006/relationships" xmlns:m="http://schemas.openxmlformats.org/officeDocument/2006/math" xmlns:v="urn:schemas-microsoft-com:vml" xmlns:wp14="http://schemas.microsoft.com/office/word/2010/wordprocessingDrawing" xmlns:wp="http://schemas.openxmlformats.org/drawingml/2006/wordprocessingDrawing" xmlns:w10="urn:schemas-microsoft-com:office:word" xmlns:w="http://schemas.openxmlformats.org/wordprocessingml/2006/main" xmlns:w14="http://schemas.microsoft.com/office/word/2010/wordml" xmlns:w15="http://schemas.microsoft.com/office/word/2012/wordml" xmlns:wpg="http://schemas.microsoft.com/office/word/2010/wordprocessingGroup" xmlns:wpi="http://schemas.microsoft.com/office/word/2010/wordprocessingInk" xmlns:wne="http://schemas.microsoft.com/office/word/2006/wordml" xmlns:wps="http://schemas.microsoft.com/office/word/2010/wordprocessingShape" mc:Ignorable="w14 w15 wp14">
   <w:p>
     <w:pPr>
       <w:pStyle w:val="Header"/>
@@ -15902,9 +15960,10 @@
           </v:handles>
           <o:lock v:ext="edit" text="t" shapetype="t"/>
         </v:shapetype>
-        <v:shape id="PowerPlusWaterMarkObject188793594" o:spid="_x0000_s1026" type="#_x0000_t136" style="position:absolute;margin-left:0;margin-top:0;width:516.95pt;height:119.3pt;rotation:315;z-index:-251655168;mso-position-horizontal:center;mso-position-horizontal-relative:margin;mso-position-vertical:center;mso-position-vertical-relative:margin" o:allowincell="f" fillcolor="silver" stroked="f">
+        <v:shape id="PowerPlusWaterMarkObject188793594" o:spid="_x0000_s2050" type="#_x0000_t136" style="position:absolute;margin-left:0;margin-top:0;width:516.95pt;height:119.3pt;rotation:315;z-index:-251655168;mso-position-horizontal:center;mso-position-horizontal-relative:margin;mso-position-vertical:center;mso-position-vertical-relative:margin" o:allowincell="f" fillcolor="silver" stroked="f">
           <v:fill opacity=".5"/>
           <v:textpath style="font-family:&quot;Calibri&quot;;font-size:1pt" string="DATA TUTORIALS"/>
+          <w10:wrap anchorx="margin" anchory="margin"/>
         </v:shape>
       </w:pict>
     </w:r>
@@ -15913,7 +15972,7 @@
 </file>
 
 <file path=word/header2.xml><?xml version="1.0" encoding="utf-8"?>
-<w:hdr xmlns:wpc="http://schemas.microsoft.com/office/word/2010/wordprocessingCanvas" xmlns:cx="http://schemas.microsoft.com/office/drawing/2014/chartex" xmlns:cx1="http://schemas.microsoft.com/office/drawing/2015/9/8/chartex" xmlns:cx2="http://schemas.microsoft.com/office/drawing/2015/10/21/chartex" xmlns:cx3="http://schemas.microsoft.com/office/drawing/2016/5/9/chartex" xmlns:cx4="http://schemas.microsoft.com/office/drawing/2016/5/10/chartex" xmlns:cx5="http://schemas.microsoft.com/office/drawing/2016/5/11/chartex" xmlns:cx6="http://schemas.microsoft.com/office/drawing/2016/5/12/chartex" xmlns:cx7="http://schemas.microsoft.com/office/drawing/2016/5/13/chartex" xmlns:cx8="http://schemas.microsoft.com/office/drawing/2016/5/14/chartex" xmlns:mc="http://schemas.openxmlformats.org/markup-compatibility/2006" xmlns:aink="http://schemas.microsoft.com/office/drawing/2016/ink" xmlns:am3d="http://schemas.microsoft.com/office/drawing/2017/model3d" xmlns:o="urn:schemas-microsoft-com:office:office" xmlns:oel="http://schemas.microsoft.com/office/2019/extlst" xmlns:r="http://schemas.openxmlformats.org/officeDocument/2006/relationships" xmlns:m="http://schemas.openxmlformats.org/officeDocument/2006/math" xmlns:v="urn:schemas-microsoft-com:vml" xmlns:wp14="http://schemas.microsoft.com/office/word/2010/wordprocessingDrawing" xmlns:wp="http://schemas.openxmlformats.org/drawingml/2006/wordprocessingDrawing" xmlns:w10="urn:schemas-microsoft-com:office:word" xmlns:w="http://schemas.openxmlformats.org/wordprocessingml/2006/main" xmlns:w14="http://schemas.microsoft.com/office/word/2010/wordml" xmlns:w15="http://schemas.microsoft.com/office/word/2012/wordml" xmlns:w16cex="http://schemas.microsoft.com/office/word/2018/wordml/cex" xmlns:w16cid="http://schemas.microsoft.com/office/word/2016/wordml/cid" xmlns:w16="http://schemas.microsoft.com/office/word/2018/wordml" xmlns:w16sdtdh="http://schemas.microsoft.com/office/word/2020/wordml/sdtdatahash" xmlns:w16se="http://schemas.microsoft.com/office/word/2015/wordml/symex" xmlns:wpg="http://schemas.microsoft.com/office/word/2010/wordprocessingGroup" xmlns:wpi="http://schemas.microsoft.com/office/word/2010/wordprocessingInk" xmlns:wne="http://schemas.microsoft.com/office/word/2006/wordml" xmlns:wps="http://schemas.microsoft.com/office/word/2010/wordprocessingShape" mc:Ignorable="w14 w15 w16se w16cid w16 w16cex w16sdtdh wp14">
+<w:hdr xmlns:wpc="http://schemas.microsoft.com/office/word/2010/wordprocessingCanvas" xmlns:mc="http://schemas.openxmlformats.org/markup-compatibility/2006" xmlns:o="urn:schemas-microsoft-com:office:office" xmlns:r="http://schemas.openxmlformats.org/officeDocument/2006/relationships" xmlns:m="http://schemas.openxmlformats.org/officeDocument/2006/math" xmlns:v="urn:schemas-microsoft-com:vml" xmlns:wp14="http://schemas.microsoft.com/office/word/2010/wordprocessingDrawing" xmlns:wp="http://schemas.openxmlformats.org/drawingml/2006/wordprocessingDrawing" xmlns:w10="urn:schemas-microsoft-com:office:word" xmlns:w="http://schemas.openxmlformats.org/wordprocessingml/2006/main" xmlns:w14="http://schemas.microsoft.com/office/word/2010/wordml" xmlns:w15="http://schemas.microsoft.com/office/word/2012/wordml" xmlns:wpg="http://schemas.microsoft.com/office/word/2010/wordprocessingGroup" xmlns:wpi="http://schemas.microsoft.com/office/word/2010/wordprocessingInk" xmlns:wne="http://schemas.microsoft.com/office/word/2006/wordml" xmlns:wps="http://schemas.microsoft.com/office/word/2010/wordprocessingShape" mc:Ignorable="w14 w15 wp14">
   <w:p>
     <w:pPr>
       <w:pStyle w:val="Header"/>
@@ -15954,9 +16013,10 @@
           </v:handles>
           <o:lock v:ext="edit" text="t" shapetype="t"/>
         </v:shapetype>
-        <v:shape id="PowerPlusWaterMarkObject188793595" o:spid="_x0000_s1027" type="#_x0000_t136" style="position:absolute;margin-left:0;margin-top:0;width:516.95pt;height:119.3pt;rotation:315;z-index:-251653120;mso-position-horizontal:center;mso-position-horizontal-relative:margin;mso-position-vertical:center;mso-position-vertical-relative:margin" o:allowincell="f" fillcolor="silver" stroked="f">
+        <v:shape id="PowerPlusWaterMarkObject188793595" o:spid="_x0000_s2051" type="#_x0000_t136" style="position:absolute;margin-left:0;margin-top:0;width:516.95pt;height:119.3pt;rotation:315;z-index:-251653120;mso-position-horizontal:center;mso-position-horizontal-relative:margin;mso-position-vertical:center;mso-position-vertical-relative:margin" o:allowincell="f" fillcolor="silver" stroked="f">
           <v:fill opacity=".5"/>
           <v:textpath style="font-family:&quot;Calibri&quot;;font-size:1pt" string="DATA TUTORIALS"/>
+          <w10:wrap anchorx="margin" anchory="margin"/>
         </v:shape>
       </w:pict>
     </w:r>
@@ -16012,7 +16072,7 @@
 </file>
 
 <file path=word/header3.xml><?xml version="1.0" encoding="utf-8"?>
-<w:hdr xmlns:wpc="http://schemas.microsoft.com/office/word/2010/wordprocessingCanvas" xmlns:cx="http://schemas.microsoft.com/office/drawing/2014/chartex" xmlns:cx1="http://schemas.microsoft.com/office/drawing/2015/9/8/chartex" xmlns:cx2="http://schemas.microsoft.com/office/drawing/2015/10/21/chartex" xmlns:cx3="http://schemas.microsoft.com/office/drawing/2016/5/9/chartex" xmlns:cx4="http://schemas.microsoft.com/office/drawing/2016/5/10/chartex" xmlns:cx5="http://schemas.microsoft.com/office/drawing/2016/5/11/chartex" xmlns:cx6="http://schemas.microsoft.com/office/drawing/2016/5/12/chartex" xmlns:cx7="http://schemas.microsoft.com/office/drawing/2016/5/13/chartex" xmlns:cx8="http://schemas.microsoft.com/office/drawing/2016/5/14/chartex" xmlns:mc="http://schemas.openxmlformats.org/markup-compatibility/2006" xmlns:aink="http://schemas.microsoft.com/office/drawing/2016/ink" xmlns:am3d="http://schemas.microsoft.com/office/drawing/2017/model3d" xmlns:o="urn:schemas-microsoft-com:office:office" xmlns:oel="http://schemas.microsoft.com/office/2019/extlst" xmlns:r="http://schemas.openxmlformats.org/officeDocument/2006/relationships" xmlns:m="http://schemas.openxmlformats.org/officeDocument/2006/math" xmlns:v="urn:schemas-microsoft-com:vml" xmlns:wp14="http://schemas.microsoft.com/office/word/2010/wordprocessingDrawing" xmlns:wp="http://schemas.openxmlformats.org/drawingml/2006/wordprocessingDrawing" xmlns:w10="urn:schemas-microsoft-com:office:word" xmlns:w="http://schemas.openxmlformats.org/wordprocessingml/2006/main" xmlns:w14="http://schemas.microsoft.com/office/word/2010/wordml" xmlns:w15="http://schemas.microsoft.com/office/word/2012/wordml" xmlns:w16cex="http://schemas.microsoft.com/office/word/2018/wordml/cex" xmlns:w16cid="http://schemas.microsoft.com/office/word/2016/wordml/cid" xmlns:w16="http://schemas.microsoft.com/office/word/2018/wordml" xmlns:w16sdtdh="http://schemas.microsoft.com/office/word/2020/wordml/sdtdatahash" xmlns:w16se="http://schemas.microsoft.com/office/word/2015/wordml/symex" xmlns:wpg="http://schemas.microsoft.com/office/word/2010/wordprocessingGroup" xmlns:wpi="http://schemas.microsoft.com/office/word/2010/wordprocessingInk" xmlns:wne="http://schemas.microsoft.com/office/word/2006/wordml" xmlns:wps="http://schemas.microsoft.com/office/word/2010/wordprocessingShape" mc:Ignorable="w14 w15 w16se w16cid w16 w16cex w16sdtdh wp14">
+<w:hdr xmlns:wpc="http://schemas.microsoft.com/office/word/2010/wordprocessingCanvas" xmlns:mc="http://schemas.openxmlformats.org/markup-compatibility/2006" xmlns:o="urn:schemas-microsoft-com:office:office" xmlns:r="http://schemas.openxmlformats.org/officeDocument/2006/relationships" xmlns:m="http://schemas.openxmlformats.org/officeDocument/2006/math" xmlns:v="urn:schemas-microsoft-com:vml" xmlns:wp14="http://schemas.microsoft.com/office/word/2010/wordprocessingDrawing" xmlns:wp="http://schemas.openxmlformats.org/drawingml/2006/wordprocessingDrawing" xmlns:w10="urn:schemas-microsoft-com:office:word" xmlns:w="http://schemas.openxmlformats.org/wordprocessingml/2006/main" xmlns:w14="http://schemas.microsoft.com/office/word/2010/wordml" xmlns:w15="http://schemas.microsoft.com/office/word/2012/wordml" xmlns:wpg="http://schemas.microsoft.com/office/word/2010/wordprocessingGroup" xmlns:wpi="http://schemas.microsoft.com/office/word/2010/wordprocessingInk" xmlns:wne="http://schemas.microsoft.com/office/word/2006/wordml" xmlns:wps="http://schemas.microsoft.com/office/word/2010/wordprocessingShape" mc:Ignorable="w14 w15 wp14">
   <w:p>
     <w:pPr>
       <w:pStyle w:val="Header"/>
@@ -16046,9 +16106,10 @@
           </v:handles>
           <o:lock v:ext="edit" text="t" shapetype="t"/>
         </v:shapetype>
-        <v:shape id="PowerPlusWaterMarkObject188793593" o:spid="_x0000_s1025" type="#_x0000_t136" style="position:absolute;margin-left:0;margin-top:0;width:516.95pt;height:119.3pt;rotation:315;z-index:-251657216;mso-position-horizontal:center;mso-position-horizontal-relative:margin;mso-position-vertical:center;mso-position-vertical-relative:margin" o:allowincell="f" fillcolor="silver" stroked="f">
+        <v:shape id="PowerPlusWaterMarkObject188793593" o:spid="_x0000_s2049" type="#_x0000_t136" style="position:absolute;margin-left:0;margin-top:0;width:516.95pt;height:119.3pt;rotation:315;z-index:-251657216;mso-position-horizontal:center;mso-position-horizontal-relative:margin;mso-position-vertical:center;mso-position-vertical-relative:margin" o:allowincell="f" fillcolor="silver" stroked="f">
           <v:fill opacity=".5"/>
           <v:textpath style="font-family:&quot;Calibri&quot;;font-size:1pt" string="DATA TUTORIALS"/>
+          <w10:wrap anchorx="margin" anchory="margin"/>
         </v:shape>
       </w:pict>
     </w:r>
@@ -16057,8 +16118,8 @@
 </file>
 
 <file path=word/numbering.xml><?xml version="1.0" encoding="utf-8"?>
-<w:numbering xmlns:wpc="http://schemas.microsoft.com/office/word/2010/wordprocessingCanvas" xmlns:cx="http://schemas.microsoft.com/office/drawing/2014/chartex" xmlns:cx1="http://schemas.microsoft.com/office/drawing/2015/9/8/chartex" xmlns:cx2="http://schemas.microsoft.com/office/drawing/2015/10/21/chartex" xmlns:cx3="http://schemas.microsoft.com/office/drawing/2016/5/9/chartex" xmlns:cx4="http://schemas.microsoft.com/office/drawing/2016/5/10/chartex" xmlns:cx5="http://schemas.microsoft.com/office/drawing/2016/5/11/chartex" xmlns:cx6="http://schemas.microsoft.com/office/drawing/2016/5/12/chartex" xmlns:cx7="http://schemas.microsoft.com/office/drawing/2016/5/13/chartex" xmlns:cx8="http://schemas.microsoft.com/office/drawing/2016/5/14/chartex" xmlns:mc="http://schemas.openxmlformats.org/markup-compatibility/2006" xmlns:aink="http://schemas.microsoft.com/office/drawing/2016/ink" xmlns:am3d="http://schemas.microsoft.com/office/drawing/2017/model3d" xmlns:o="urn:schemas-microsoft-com:office:office" xmlns:oel="http://schemas.microsoft.com/office/2019/extlst" xmlns:r="http://schemas.openxmlformats.org/officeDocument/2006/relationships" xmlns:m="http://schemas.openxmlformats.org/officeDocument/2006/math" xmlns:v="urn:schemas-microsoft-com:vml" xmlns:wp14="http://schemas.microsoft.com/office/word/2010/wordprocessingDrawing" xmlns:wp="http://schemas.openxmlformats.org/drawingml/2006/wordprocessingDrawing" xmlns:w10="urn:schemas-microsoft-com:office:word" xmlns:w="http://schemas.openxmlformats.org/wordprocessingml/2006/main" xmlns:w14="http://schemas.microsoft.com/office/word/2010/wordml" xmlns:w15="http://schemas.microsoft.com/office/word/2012/wordml" xmlns:w16cex="http://schemas.microsoft.com/office/word/2018/wordml/cex" xmlns:w16cid="http://schemas.microsoft.com/office/word/2016/wordml/cid" xmlns:w16="http://schemas.microsoft.com/office/word/2018/wordml" xmlns:w16sdtdh="http://schemas.microsoft.com/office/word/2020/wordml/sdtdatahash" xmlns:w16se="http://schemas.microsoft.com/office/word/2015/wordml/symex" xmlns:wpg="http://schemas.microsoft.com/office/word/2010/wordprocessingGroup" xmlns:wpi="http://schemas.microsoft.com/office/word/2010/wordprocessingInk" xmlns:wne="http://schemas.microsoft.com/office/word/2006/wordml" xmlns:wps="http://schemas.microsoft.com/office/word/2010/wordprocessingShape" mc:Ignorable="w14 w15 w16se w16cid w16 w16cex w16sdtdh wp14">
-  <w:abstractNum w:abstractNumId="0" w15:restartNumberingAfterBreak="0">
+<w:numbering xmlns:wpc="http://schemas.microsoft.com/office/word/2010/wordprocessingCanvas" xmlns:mc="http://schemas.openxmlformats.org/markup-compatibility/2006" xmlns:o="urn:schemas-microsoft-com:office:office" xmlns:r="http://schemas.openxmlformats.org/officeDocument/2006/relationships" xmlns:m="http://schemas.openxmlformats.org/officeDocument/2006/math" xmlns:v="urn:schemas-microsoft-com:vml" xmlns:wp14="http://schemas.microsoft.com/office/word/2010/wordprocessingDrawing" xmlns:wp="http://schemas.openxmlformats.org/drawingml/2006/wordprocessingDrawing" xmlns:w10="urn:schemas-microsoft-com:office:word" xmlns:w="http://schemas.openxmlformats.org/wordprocessingml/2006/main" xmlns:w14="http://schemas.microsoft.com/office/word/2010/wordml" xmlns:w15="http://schemas.microsoft.com/office/word/2012/wordml" xmlns:wpg="http://schemas.microsoft.com/office/word/2010/wordprocessingGroup" xmlns:wpi="http://schemas.microsoft.com/office/word/2010/wordprocessingInk" xmlns:wne="http://schemas.microsoft.com/office/word/2006/wordml" xmlns:wps="http://schemas.microsoft.com/office/word/2010/wordprocessingShape" mc:Ignorable="w14 w15 wp14">
+  <w:abstractNum w:abstractNumId="0">
     <w:nsid w:val="551F5F96"/>
     <w:multiLevelType w:val="hybridMultilevel"/>
     <w:tmpl w:val="F7A2A616"/>
@@ -16147,7 +16208,7 @@
       </w:pPr>
     </w:lvl>
   </w:abstractNum>
-  <w:abstractNum w:abstractNumId="1" w15:restartNumberingAfterBreak="0">
+  <w:abstractNum w:abstractNumId="1">
     <w:nsid w:val="581F5F7F"/>
     <w:multiLevelType w:val="hybridMultilevel"/>
     <w:tmpl w:val="F7A2A616"/>
@@ -16236,17 +16297,17 @@
       </w:pPr>
     </w:lvl>
   </w:abstractNum>
-  <w:num w:numId="1" w16cid:durableId="2023970284">
+  <w:num w:numId="1">
     <w:abstractNumId w:val="1"/>
   </w:num>
-  <w:num w:numId="2" w16cid:durableId="1413090787">
+  <w:num w:numId="2">
     <w:abstractNumId w:val="0"/>
   </w:num>
 </w:numbering>
 </file>
 
 <file path=word/styles.xml><?xml version="1.0" encoding="utf-8"?>
-<w:styles xmlns:mc="http://schemas.openxmlformats.org/markup-compatibility/2006" xmlns:r="http://schemas.openxmlformats.org/officeDocument/2006/relationships" xmlns:w="http://schemas.openxmlformats.org/wordprocessingml/2006/main" xmlns:w14="http://schemas.microsoft.com/office/word/2010/wordml" xmlns:w15="http://schemas.microsoft.com/office/word/2012/wordml" xmlns:w16cex="http://schemas.microsoft.com/office/word/2018/wordml/cex" xmlns:w16cid="http://schemas.microsoft.com/office/word/2016/wordml/cid" xmlns:w16="http://schemas.microsoft.com/office/word/2018/wordml" xmlns:w16sdtdh="http://schemas.microsoft.com/office/word/2020/wordml/sdtdatahash" xmlns:w16se="http://schemas.microsoft.com/office/word/2015/wordml/symex" mc:Ignorable="w14 w15 w16se w16cid w16 w16cex w16sdtdh">
+<w:styles xmlns:mc="http://schemas.openxmlformats.org/markup-compatibility/2006" xmlns:r="http://schemas.openxmlformats.org/officeDocument/2006/relationships" xmlns:w="http://schemas.openxmlformats.org/wordprocessingml/2006/main" xmlns:w14="http://schemas.microsoft.com/office/word/2010/wordml" xmlns:w15="http://schemas.microsoft.com/office/word/2012/wordml" mc:Ignorable="w14 w15">
   <w:docDefaults>
     <w:rPrDefault>
       <w:rPr>
@@ -16264,7 +16325,7 @@
       </w:pPr>
     </w:pPrDefault>
   </w:docDefaults>
-  <w:latentStyles w:defLockedState="0" w:defUIPriority="99" w:defSemiHidden="0" w:defUnhideWhenUsed="0" w:defQFormat="0" w:count="376">
+  <w:latentStyles w:defLockedState="0" w:defUIPriority="99" w:defSemiHidden="0" w:defUnhideWhenUsed="0" w:defQFormat="0" w:count="371">
     <w:lsdException w:name="Normal" w:uiPriority="0" w:qFormat="1"/>
     <w:lsdException w:name="heading 1" w:uiPriority="9" w:qFormat="1"/>
     <w:lsdException w:name="heading 2" w:semiHidden="1" w:uiPriority="9" w:unhideWhenUsed="1" w:qFormat="1"/>
@@ -16636,11 +16697,6 @@
     <w:lsdException w:name="List Table 5 Dark Accent 6" w:uiPriority="50"/>
     <w:lsdException w:name="List Table 6 Colorful Accent 6" w:uiPriority="51"/>
     <w:lsdException w:name="List Table 7 Colorful Accent 6" w:uiPriority="52"/>
-    <w:lsdException w:name="Mention" w:semiHidden="1" w:unhideWhenUsed="1"/>
-    <w:lsdException w:name="Smart Hyperlink" w:semiHidden="1" w:unhideWhenUsed="1"/>
-    <w:lsdException w:name="Hashtag" w:semiHidden="1" w:unhideWhenUsed="1"/>
-    <w:lsdException w:name="Unresolved Mention" w:semiHidden="1" w:unhideWhenUsed="1"/>
-    <w:lsdException w:name="Smart Link" w:semiHidden="1" w:unhideWhenUsed="1"/>
   </w:latentStyles>
   <w:style w:type="paragraph" w:default="1" w:styleId="Normal">
     <w:name w:val="Normal"/>
@@ -16739,7 +16795,7 @@
       <w:u w:val="single"/>
     </w:rPr>
   </w:style>
-  <w:style w:type="character" w:styleId="UnresolvedMention">
+  <w:style w:type="character" w:customStyle="1" w:styleId="UnresolvedMention">
     <w:name w:val="Unresolved Mention"/>
     <w:basedOn w:val="DefaultParagraphFont"/>
     <w:uiPriority w:val="99"/>

</xml_diff>